<commit_message>
Video 104. Segundo de Fundamentos
</commit_message>
<xml_diff>
--- a/Notas.docx
+++ b/Notas.docx
@@ -419,12 +419,7 @@
         <w:t xml:space="preserve"> eficiente. </w:t>
       </w:r>
       <w:r>
-        <w:t>Se puede usar como key el índice del array. Pero si queremos agregar un componente o reorganizar uno no se va a resolver el problema del renderizado (va a ser lo mismo). Por eso es mejor</w:t>
-      </w:r>
-      <w:bookmarkStart w:id="0" w:name="_GoBack"/>
-      <w:bookmarkEnd w:id="0"/>
-      <w:r>
-        <w:t xml:space="preserve"> que sea una clave NATURAL, algo que sabemos que no se repita (no depende de la ubicación del componente dentro de array como el índex </w:t>
+        <w:t xml:space="preserve">Se puede usar como key el índice del array. Pero si queremos agregar un componente o reorganizar uno no se va a resolver el problema del renderizado (va a ser lo mismo). Por eso es mejor que sea una clave NATURAL, algo que sabemos que no se repita (no depende de la ubicación del componente dentro de array como el índex </w:t>
       </w:r>
     </w:p>
     <w:p/>
@@ -685,19 +680,7 @@
         </w:numPr>
       </w:pPr>
       <w:r>
-        <w:t xml:space="preserve">Constructor que puede ser </w:t>
-      </w:r>
-      <w:r>
-        <w:t>vacío</w:t>
-      </w:r>
-      <w:r>
-        <w:t xml:space="preserve"> o no (</w:t>
-      </w:r>
-      <w:r>
-        <w:t>opcional</w:t>
-      </w:r>
-      <w:r>
-        <w:t>)</w:t>
+        <w:t>Constructor que puede ser vacío o no (opcional)</w:t>
       </w:r>
     </w:p>
     <w:p>
@@ -814,6 +797,378 @@
         </w:rPr>
         <w:t xml:space="preserve"> función que permite una mejora de la eficiencia</w:t>
       </w:r>
+    </w:p>
+    <w:p>
+      <w:pPr>
+        <w:contextualSpacing/>
+        <w:rPr>
+          <w:i/>
+        </w:rPr>
+      </w:pPr>
+      <w:bookmarkStart w:id="0" w:name="_GoBack"/>
+      <w:bookmarkEnd w:id="0"/>
+    </w:p>
+    <w:p>
+      <w:pPr>
+        <w:contextualSpacing/>
+        <w:rPr>
+          <w:b/>
+          <w:u w:val="single"/>
+        </w:rPr>
+      </w:pPr>
+      <w:r>
+        <w:rPr>
+          <w:b/>
+          <w:u w:val="single"/>
+        </w:rPr>
+        <w:t>FASES:</w:t>
+      </w:r>
+    </w:p>
+    <w:p>
+      <w:pPr>
+        <w:pStyle w:val="Prrafodelista"/>
+        <w:numPr>
+          <w:ilvl w:val="0"/>
+          <w:numId w:val="5"/>
+        </w:numPr>
+        <w:rPr>
+          <w:u w:val="single"/>
+        </w:rPr>
+      </w:pPr>
+      <w:r>
+        <w:rPr>
+          <w:u w:val="single"/>
+        </w:rPr>
+        <w:t>M</w:t>
+      </w:r>
+      <w:r>
+        <w:rPr>
+          <w:u w:val="single"/>
+        </w:rPr>
+        <w:t>ontaje</w:t>
+      </w:r>
+    </w:p>
+    <w:p>
+      <w:pPr>
+        <w:pStyle w:val="Prrafodelista"/>
+        <w:numPr>
+          <w:ilvl w:val="0"/>
+          <w:numId w:val="6"/>
+        </w:numPr>
+        <w:ind w:left="1276"/>
+      </w:pPr>
+      <w:r>
+        <w:t>constructor</w:t>
+      </w:r>
+    </w:p>
+    <w:p>
+      <w:pPr>
+        <w:pStyle w:val="Prrafodelista"/>
+        <w:numPr>
+          <w:ilvl w:val="0"/>
+          <w:numId w:val="6"/>
+        </w:numPr>
+        <w:ind w:left="1276"/>
+      </w:pPr>
+      <w:r>
+        <w:t>getDeriverGetPromp</w:t>
+      </w:r>
+    </w:p>
+    <w:p>
+      <w:pPr>
+        <w:pStyle w:val="Prrafodelista"/>
+        <w:numPr>
+          <w:ilvl w:val="0"/>
+          <w:numId w:val="6"/>
+        </w:numPr>
+        <w:ind w:left="1276"/>
+      </w:pPr>
+      <w:r>
+        <w:t>render (genera los elementos mostrados en pantalla)</w:t>
+      </w:r>
+    </w:p>
+    <w:p>
+      <w:pPr>
+        <w:pStyle w:val="Prrafodelista"/>
+        <w:numPr>
+          <w:ilvl w:val="0"/>
+          <w:numId w:val="6"/>
+        </w:numPr>
+        <w:ind w:left="1276"/>
+      </w:pPr>
+      <w:r>
+        <w:t xml:space="preserve">componentDidMount (es invocado luego que el componente es insertado en el </w:t>
+      </w:r>
+      <w:r>
+        <w:t>árbol</w:t>
+      </w:r>
+      <w:r>
+        <w:t xml:space="preserve"> del componente del DOM. Se usa para hacer peticiones.</w:t>
+      </w:r>
+    </w:p>
+    <w:p>
+      <w:pPr>
+        <w:pStyle w:val="Prrafodelista"/>
+        <w:ind w:left="1276"/>
+      </w:pPr>
+    </w:p>
+    <w:p>
+      <w:pPr>
+        <w:pStyle w:val="Prrafodelista"/>
+        <w:numPr>
+          <w:ilvl w:val="0"/>
+          <w:numId w:val="5"/>
+        </w:numPr>
+        <w:rPr>
+          <w:u w:val="single"/>
+        </w:rPr>
+      </w:pPr>
+      <w:r>
+        <w:rPr>
+          <w:u w:val="single"/>
+        </w:rPr>
+        <w:t>A</w:t>
+      </w:r>
+      <w:r>
+        <w:rPr>
+          <w:u w:val="single"/>
+        </w:rPr>
+        <w:t>ctualización</w:t>
+      </w:r>
+    </w:p>
+    <w:p>
+      <w:pPr>
+        <w:pStyle w:val="Prrafodelista"/>
+        <w:numPr>
+          <w:ilvl w:val="0"/>
+          <w:numId w:val="7"/>
+        </w:numPr>
+        <w:ind w:left="1276"/>
+      </w:pPr>
+      <w:r>
+        <w:t xml:space="preserve">Render </w:t>
+      </w:r>
+    </w:p>
+    <w:p>
+      <w:pPr>
+        <w:pStyle w:val="Prrafodelista"/>
+        <w:numPr>
+          <w:ilvl w:val="0"/>
+          <w:numId w:val="7"/>
+        </w:numPr>
+        <w:ind w:left="1276"/>
+      </w:pPr>
+      <w:r>
+        <w:t>componentDidUpdate: invocado inmediatamente después que ocurre una actualización permite comparar valores de las propiedades antes o después de la actualización</w:t>
+      </w:r>
+    </w:p>
+    <w:p>
+      <w:pPr>
+        <w:pStyle w:val="Prrafodelista"/>
+        <w:numPr>
+          <w:ilvl w:val="0"/>
+          <w:numId w:val="7"/>
+        </w:numPr>
+        <w:ind w:left="1276"/>
+      </w:pPr>
+      <w:r>
+        <w:t>getDerivedStateFromProps</w:t>
+      </w:r>
+    </w:p>
+    <w:p>
+      <w:pPr>
+        <w:pStyle w:val="Prrafodelista"/>
+        <w:numPr>
+          <w:ilvl w:val="0"/>
+          <w:numId w:val="7"/>
+        </w:numPr>
+        <w:ind w:left="1276"/>
+      </w:pPr>
+      <w:r>
+        <w:t>ShouldComponentUpdate</w:t>
+      </w:r>
+    </w:p>
+    <w:p>
+      <w:pPr>
+        <w:pStyle w:val="Prrafodelista"/>
+        <w:numPr>
+          <w:ilvl w:val="0"/>
+          <w:numId w:val="7"/>
+        </w:numPr>
+        <w:ind w:left="1276"/>
+      </w:pPr>
+      <w:r>
+        <w:t>getSnapshotBeforeUpdate</w:t>
+      </w:r>
+    </w:p>
+    <w:p>
+      <w:pPr>
+        <w:pStyle w:val="Prrafodelista"/>
+        <w:ind w:left="1276"/>
+      </w:pPr>
+    </w:p>
+    <w:p>
+      <w:pPr>
+        <w:pStyle w:val="Prrafodelista"/>
+        <w:numPr>
+          <w:ilvl w:val="0"/>
+          <w:numId w:val="5"/>
+        </w:numPr>
+      </w:pPr>
+      <w:r>
+        <w:rPr>
+          <w:u w:val="single"/>
+        </w:rPr>
+        <w:t>D</w:t>
+      </w:r>
+      <w:r>
+        <w:rPr>
+          <w:u w:val="single"/>
+        </w:rPr>
+        <w:t>esmontaje</w:t>
+      </w:r>
+      <w:r>
+        <w:rPr>
+          <w:u w:val="single"/>
+        </w:rPr>
+        <w:t>:</w:t>
+      </w:r>
+      <w:r>
+        <w:t xml:space="preserve"> </w:t>
+      </w:r>
+      <w:r>
+        <w:t>retirar del DOM</w:t>
+      </w:r>
+    </w:p>
+    <w:p>
+      <w:pPr>
+        <w:pStyle w:val="Prrafodelista"/>
+        <w:numPr>
+          <w:ilvl w:val="0"/>
+          <w:numId w:val="8"/>
+        </w:numPr>
+        <w:ind w:left="1276"/>
+      </w:pPr>
+      <w:r>
+        <w:t>componentWillUnmount</w:t>
+      </w:r>
+    </w:p>
+    <w:p>
+      <w:pPr>
+        <w:ind w:firstLine="708"/>
+        <w:contextualSpacing/>
+        <w:rPr>
+          <w:i/>
+        </w:rPr>
+      </w:pPr>
+      <w:hyperlink r:id="rId7" w:history="1">
+        <w:r>
+          <w:rPr>
+            <w:rStyle w:val="Hipervnculo"/>
+            <w:i/>
+          </w:rPr>
+          <w:t>http://projects.wojtekmaj.pl/react-lifecycle-methods-diagram/</w:t>
+        </w:r>
+      </w:hyperlink>
+    </w:p>
+    <w:p>
+      <w:pPr>
+        <w:contextualSpacing/>
+        <w:rPr>
+          <w:i/>
+        </w:rPr>
+      </w:pPr>
+    </w:p>
+    <w:p>
+      <w:pPr>
+        <w:contextualSpacing/>
+        <w:jc w:val="center"/>
+        <w:rPr>
+          <w:i/>
+        </w:rPr>
+      </w:pPr>
+    </w:p>
+    <w:p>
+      <w:pPr>
+        <w:rPr>
+          <w:b/>
+          <w:u w:val="single"/>
+        </w:rPr>
+      </w:pPr>
+      <w:r>
+        <w:rPr>
+          <w:b/>
+          <w:u w:val="single"/>
+        </w:rPr>
+        <w:t>LIBRERÍAS</w:t>
+      </w:r>
+    </w:p>
+    <w:p>
+      <w:pPr>
+        <w:pStyle w:val="Prrafodelista"/>
+        <w:numPr>
+          <w:ilvl w:val="0"/>
+          <w:numId w:val="4"/>
+        </w:numPr>
+      </w:pPr>
+      <w:r>
+        <w:t xml:space="preserve">Moments (para la transformación de fechas) </w:t>
+      </w:r>
+      <w:r>
+        <w:sym w:font="Wingdings" w:char="F0E0"/>
+      </w:r>
+      <w:r>
+        <w:t xml:space="preserve"> </w:t>
+      </w:r>
+      <w:hyperlink r:id="rId8" w:history="1">
+        <w:r>
+          <w:rPr>
+            <w:rStyle w:val="Hipervnculo"/>
+          </w:rPr>
+          <w:t>https://momentjs.com/</w:t>
+        </w:r>
+      </w:hyperlink>
+    </w:p>
+    <w:p>
+      <w:pPr>
+        <w:pStyle w:val="Prrafodelista"/>
+        <w:numPr>
+          <w:ilvl w:val="0"/>
+          <w:numId w:val="4"/>
+        </w:numPr>
+      </w:pPr>
+      <w:r>
+        <w:t>Material-UI</w:t>
+      </w:r>
+    </w:p>
+    <w:p>
+      <w:pPr>
+        <w:pStyle w:val="Prrafodelista"/>
+        <w:numPr>
+          <w:ilvl w:val="0"/>
+          <w:numId w:val="4"/>
+        </w:numPr>
+      </w:pPr>
+      <w:proofErr w:type="spellStart"/>
+      <w:r>
+        <w:t>FlexboxGrid</w:t>
+      </w:r>
+      <w:proofErr w:type="spellEnd"/>
+    </w:p>
+    <w:p>
+      <w:pPr>
+        <w:pStyle w:val="Prrafodelista"/>
+        <w:numPr>
+          <w:ilvl w:val="0"/>
+          <w:numId w:val="4"/>
+        </w:numPr>
+      </w:pPr>
+      <w:proofErr w:type="spellStart"/>
+      <w:r>
+        <w:lastRenderedPageBreak/>
+        <w:t>ReactWeatherIcons</w:t>
+      </w:r>
+      <w:proofErr w:type="spellEnd"/>
     </w:p>
     <w:sectPr>
       <w:pgSz w:w="11906" w:h="16838"/>
@@ -828,6 +1183,571 @@
 <file path=word/numbering.xml><?xml version="1.0" encoding="utf-8"?>
 <w:numbering xmlns:wpc="http://schemas.microsoft.com/office/word/2010/wordprocessingCanvas" xmlns:cx="http://schemas.microsoft.com/office/drawing/2014/chartex" xmlns:cx1="http://schemas.microsoft.com/office/drawing/2015/9/8/chartex" xmlns:mc="http://schemas.openxmlformats.org/markup-compatibility/2006" xmlns:o="urn:schemas-microsoft-com:office:office" xmlns:r="http://schemas.openxmlformats.org/officeDocument/2006/relationships" xmlns:m="http://schemas.openxmlformats.org/officeDocument/2006/math" xmlns:v="urn:schemas-microsoft-com:vml" xmlns:wp14="http://schemas.microsoft.com/office/word/2010/wordprocessingDrawing" xmlns:wp="http://schemas.openxmlformats.org/drawingml/2006/wordprocessingDrawing" xmlns:w10="urn:schemas-microsoft-com:office:word" xmlns:w="http://schemas.openxmlformats.org/wordprocessingml/2006/main" xmlns:w14="http://schemas.microsoft.com/office/word/2010/wordml" xmlns:w15="http://schemas.microsoft.com/office/word/2012/wordml" xmlns:w16se="http://schemas.microsoft.com/office/word/2015/wordml/symex" xmlns:wpg="http://schemas.microsoft.com/office/word/2010/wordprocessingGroup" xmlns:wpi="http://schemas.microsoft.com/office/word/2010/wordprocessingInk" xmlns:wne="http://schemas.microsoft.com/office/word/2006/wordml" xmlns:wps="http://schemas.microsoft.com/office/word/2010/wordprocessingShape" mc:Ignorable="w14 w15 w16se wp14">
   <w:abstractNum w:abstractNumId="0" w15:restartNumberingAfterBreak="0">
+    <w:nsid w:val="1EA42F4F"/>
+    <w:multiLevelType w:val="hybridMultilevel"/>
+    <w:tmpl w:val="322643CC"/>
+    <w:lvl w:ilvl="0" w:tplc="2C0A0003">
+      <w:start w:val="1"/>
+      <w:numFmt w:val="bullet"/>
+      <w:lvlText w:val="o"/>
+      <w:lvlJc w:val="left"/>
+      <w:pPr>
+        <w:ind w:left="720" w:hanging="360"/>
+      </w:pPr>
+      <w:rPr>
+        <w:rFonts w:ascii="Courier New" w:hAnsi="Courier New" w:cs="Courier New" w:hint="default"/>
+      </w:rPr>
+    </w:lvl>
+    <w:lvl w:ilvl="1" w:tplc="2C0A0003" w:tentative="1">
+      <w:start w:val="1"/>
+      <w:numFmt w:val="bullet"/>
+      <w:lvlText w:val="o"/>
+      <w:lvlJc w:val="left"/>
+      <w:pPr>
+        <w:ind w:left="1440" w:hanging="360"/>
+      </w:pPr>
+      <w:rPr>
+        <w:rFonts w:ascii="Courier New" w:hAnsi="Courier New" w:cs="Courier New" w:hint="default"/>
+      </w:rPr>
+    </w:lvl>
+    <w:lvl w:ilvl="2" w:tplc="2C0A0005" w:tentative="1">
+      <w:start w:val="1"/>
+      <w:numFmt w:val="bullet"/>
+      <w:lvlText w:val=""/>
+      <w:lvlJc w:val="left"/>
+      <w:pPr>
+        <w:ind w:left="2160" w:hanging="360"/>
+      </w:pPr>
+      <w:rPr>
+        <w:rFonts w:ascii="Wingdings" w:hAnsi="Wingdings" w:hint="default"/>
+      </w:rPr>
+    </w:lvl>
+    <w:lvl w:ilvl="3" w:tplc="2C0A0001" w:tentative="1">
+      <w:start w:val="1"/>
+      <w:numFmt w:val="bullet"/>
+      <w:lvlText w:val=""/>
+      <w:lvlJc w:val="left"/>
+      <w:pPr>
+        <w:ind w:left="2880" w:hanging="360"/>
+      </w:pPr>
+      <w:rPr>
+        <w:rFonts w:ascii="Symbol" w:hAnsi="Symbol" w:hint="default"/>
+      </w:rPr>
+    </w:lvl>
+    <w:lvl w:ilvl="4" w:tplc="2C0A0003" w:tentative="1">
+      <w:start w:val="1"/>
+      <w:numFmt w:val="bullet"/>
+      <w:lvlText w:val="o"/>
+      <w:lvlJc w:val="left"/>
+      <w:pPr>
+        <w:ind w:left="3600" w:hanging="360"/>
+      </w:pPr>
+      <w:rPr>
+        <w:rFonts w:ascii="Courier New" w:hAnsi="Courier New" w:cs="Courier New" w:hint="default"/>
+      </w:rPr>
+    </w:lvl>
+    <w:lvl w:ilvl="5" w:tplc="2C0A0005" w:tentative="1">
+      <w:start w:val="1"/>
+      <w:numFmt w:val="bullet"/>
+      <w:lvlText w:val=""/>
+      <w:lvlJc w:val="left"/>
+      <w:pPr>
+        <w:ind w:left="4320" w:hanging="360"/>
+      </w:pPr>
+      <w:rPr>
+        <w:rFonts w:ascii="Wingdings" w:hAnsi="Wingdings" w:hint="default"/>
+      </w:rPr>
+    </w:lvl>
+    <w:lvl w:ilvl="6" w:tplc="2C0A0001" w:tentative="1">
+      <w:start w:val="1"/>
+      <w:numFmt w:val="bullet"/>
+      <w:lvlText w:val=""/>
+      <w:lvlJc w:val="left"/>
+      <w:pPr>
+        <w:ind w:left="5040" w:hanging="360"/>
+      </w:pPr>
+      <w:rPr>
+        <w:rFonts w:ascii="Symbol" w:hAnsi="Symbol" w:hint="default"/>
+      </w:rPr>
+    </w:lvl>
+    <w:lvl w:ilvl="7" w:tplc="2C0A0003" w:tentative="1">
+      <w:start w:val="1"/>
+      <w:numFmt w:val="bullet"/>
+      <w:lvlText w:val="o"/>
+      <w:lvlJc w:val="left"/>
+      <w:pPr>
+        <w:ind w:left="5760" w:hanging="360"/>
+      </w:pPr>
+      <w:rPr>
+        <w:rFonts w:ascii="Courier New" w:hAnsi="Courier New" w:cs="Courier New" w:hint="default"/>
+      </w:rPr>
+    </w:lvl>
+    <w:lvl w:ilvl="8" w:tplc="2C0A0005" w:tentative="1">
+      <w:start w:val="1"/>
+      <w:numFmt w:val="bullet"/>
+      <w:lvlText w:val=""/>
+      <w:lvlJc w:val="left"/>
+      <w:pPr>
+        <w:ind w:left="6480" w:hanging="360"/>
+      </w:pPr>
+      <w:rPr>
+        <w:rFonts w:ascii="Wingdings" w:hAnsi="Wingdings" w:hint="default"/>
+      </w:rPr>
+    </w:lvl>
+  </w:abstractNum>
+  <w:abstractNum w:abstractNumId="1" w15:restartNumberingAfterBreak="0">
+    <w:nsid w:val="28475DAE"/>
+    <w:multiLevelType w:val="hybridMultilevel"/>
+    <w:tmpl w:val="6772146A"/>
+    <w:lvl w:ilvl="0" w:tplc="2C0A0003">
+      <w:start w:val="1"/>
+      <w:numFmt w:val="bullet"/>
+      <w:lvlText w:val="o"/>
+      <w:lvlJc w:val="left"/>
+      <w:pPr>
+        <w:ind w:left="720" w:hanging="360"/>
+      </w:pPr>
+      <w:rPr>
+        <w:rFonts w:ascii="Courier New" w:hAnsi="Courier New" w:cs="Courier New" w:hint="default"/>
+      </w:rPr>
+    </w:lvl>
+    <w:lvl w:ilvl="1" w:tplc="2C0A0003" w:tentative="1">
+      <w:start w:val="1"/>
+      <w:numFmt w:val="bullet"/>
+      <w:lvlText w:val="o"/>
+      <w:lvlJc w:val="left"/>
+      <w:pPr>
+        <w:ind w:left="1440" w:hanging="360"/>
+      </w:pPr>
+      <w:rPr>
+        <w:rFonts w:ascii="Courier New" w:hAnsi="Courier New" w:cs="Courier New" w:hint="default"/>
+      </w:rPr>
+    </w:lvl>
+    <w:lvl w:ilvl="2" w:tplc="2C0A0005" w:tentative="1">
+      <w:start w:val="1"/>
+      <w:numFmt w:val="bullet"/>
+      <w:lvlText w:val=""/>
+      <w:lvlJc w:val="left"/>
+      <w:pPr>
+        <w:ind w:left="2160" w:hanging="360"/>
+      </w:pPr>
+      <w:rPr>
+        <w:rFonts w:ascii="Wingdings" w:hAnsi="Wingdings" w:hint="default"/>
+      </w:rPr>
+    </w:lvl>
+    <w:lvl w:ilvl="3" w:tplc="2C0A0001" w:tentative="1">
+      <w:start w:val="1"/>
+      <w:numFmt w:val="bullet"/>
+      <w:lvlText w:val=""/>
+      <w:lvlJc w:val="left"/>
+      <w:pPr>
+        <w:ind w:left="2880" w:hanging="360"/>
+      </w:pPr>
+      <w:rPr>
+        <w:rFonts w:ascii="Symbol" w:hAnsi="Symbol" w:hint="default"/>
+      </w:rPr>
+    </w:lvl>
+    <w:lvl w:ilvl="4" w:tplc="2C0A0003" w:tentative="1">
+      <w:start w:val="1"/>
+      <w:numFmt w:val="bullet"/>
+      <w:lvlText w:val="o"/>
+      <w:lvlJc w:val="left"/>
+      <w:pPr>
+        <w:ind w:left="3600" w:hanging="360"/>
+      </w:pPr>
+      <w:rPr>
+        <w:rFonts w:ascii="Courier New" w:hAnsi="Courier New" w:cs="Courier New" w:hint="default"/>
+      </w:rPr>
+    </w:lvl>
+    <w:lvl w:ilvl="5" w:tplc="2C0A0005" w:tentative="1">
+      <w:start w:val="1"/>
+      <w:numFmt w:val="bullet"/>
+      <w:lvlText w:val=""/>
+      <w:lvlJc w:val="left"/>
+      <w:pPr>
+        <w:ind w:left="4320" w:hanging="360"/>
+      </w:pPr>
+      <w:rPr>
+        <w:rFonts w:ascii="Wingdings" w:hAnsi="Wingdings" w:hint="default"/>
+      </w:rPr>
+    </w:lvl>
+    <w:lvl w:ilvl="6" w:tplc="2C0A0001" w:tentative="1">
+      <w:start w:val="1"/>
+      <w:numFmt w:val="bullet"/>
+      <w:lvlText w:val=""/>
+      <w:lvlJc w:val="left"/>
+      <w:pPr>
+        <w:ind w:left="5040" w:hanging="360"/>
+      </w:pPr>
+      <w:rPr>
+        <w:rFonts w:ascii="Symbol" w:hAnsi="Symbol" w:hint="default"/>
+      </w:rPr>
+    </w:lvl>
+    <w:lvl w:ilvl="7" w:tplc="2C0A0003" w:tentative="1">
+      <w:start w:val="1"/>
+      <w:numFmt w:val="bullet"/>
+      <w:lvlText w:val="o"/>
+      <w:lvlJc w:val="left"/>
+      <w:pPr>
+        <w:ind w:left="5760" w:hanging="360"/>
+      </w:pPr>
+      <w:rPr>
+        <w:rFonts w:ascii="Courier New" w:hAnsi="Courier New" w:cs="Courier New" w:hint="default"/>
+      </w:rPr>
+    </w:lvl>
+    <w:lvl w:ilvl="8" w:tplc="2C0A0005" w:tentative="1">
+      <w:start w:val="1"/>
+      <w:numFmt w:val="bullet"/>
+      <w:lvlText w:val=""/>
+      <w:lvlJc w:val="left"/>
+      <w:pPr>
+        <w:ind w:left="6480" w:hanging="360"/>
+      </w:pPr>
+      <w:rPr>
+        <w:rFonts w:ascii="Wingdings" w:hAnsi="Wingdings" w:hint="default"/>
+      </w:rPr>
+    </w:lvl>
+  </w:abstractNum>
+  <w:abstractNum w:abstractNumId="2" w15:restartNumberingAfterBreak="0">
+    <w:nsid w:val="38B531A1"/>
+    <w:multiLevelType w:val="hybridMultilevel"/>
+    <w:tmpl w:val="6E2AAC46"/>
+    <w:lvl w:ilvl="0" w:tplc="2C0A0003">
+      <w:start w:val="1"/>
+      <w:numFmt w:val="bullet"/>
+      <w:lvlText w:val="o"/>
+      <w:lvlJc w:val="left"/>
+      <w:pPr>
+        <w:ind w:left="720" w:hanging="360"/>
+      </w:pPr>
+      <w:rPr>
+        <w:rFonts w:ascii="Courier New" w:hAnsi="Courier New" w:cs="Courier New" w:hint="default"/>
+      </w:rPr>
+    </w:lvl>
+    <w:lvl w:ilvl="1" w:tplc="2C0A0003" w:tentative="1">
+      <w:start w:val="1"/>
+      <w:numFmt w:val="bullet"/>
+      <w:lvlText w:val="o"/>
+      <w:lvlJc w:val="left"/>
+      <w:pPr>
+        <w:ind w:left="1440" w:hanging="360"/>
+      </w:pPr>
+      <w:rPr>
+        <w:rFonts w:ascii="Courier New" w:hAnsi="Courier New" w:cs="Courier New" w:hint="default"/>
+      </w:rPr>
+    </w:lvl>
+    <w:lvl w:ilvl="2" w:tplc="2C0A0005" w:tentative="1">
+      <w:start w:val="1"/>
+      <w:numFmt w:val="bullet"/>
+      <w:lvlText w:val=""/>
+      <w:lvlJc w:val="left"/>
+      <w:pPr>
+        <w:ind w:left="2160" w:hanging="360"/>
+      </w:pPr>
+      <w:rPr>
+        <w:rFonts w:ascii="Wingdings" w:hAnsi="Wingdings" w:hint="default"/>
+      </w:rPr>
+    </w:lvl>
+    <w:lvl w:ilvl="3" w:tplc="2C0A0001" w:tentative="1">
+      <w:start w:val="1"/>
+      <w:numFmt w:val="bullet"/>
+      <w:lvlText w:val=""/>
+      <w:lvlJc w:val="left"/>
+      <w:pPr>
+        <w:ind w:left="2880" w:hanging="360"/>
+      </w:pPr>
+      <w:rPr>
+        <w:rFonts w:ascii="Symbol" w:hAnsi="Symbol" w:hint="default"/>
+      </w:rPr>
+    </w:lvl>
+    <w:lvl w:ilvl="4" w:tplc="2C0A0003" w:tentative="1">
+      <w:start w:val="1"/>
+      <w:numFmt w:val="bullet"/>
+      <w:lvlText w:val="o"/>
+      <w:lvlJc w:val="left"/>
+      <w:pPr>
+        <w:ind w:left="3600" w:hanging="360"/>
+      </w:pPr>
+      <w:rPr>
+        <w:rFonts w:ascii="Courier New" w:hAnsi="Courier New" w:cs="Courier New" w:hint="default"/>
+      </w:rPr>
+    </w:lvl>
+    <w:lvl w:ilvl="5" w:tplc="2C0A0005" w:tentative="1">
+      <w:start w:val="1"/>
+      <w:numFmt w:val="bullet"/>
+      <w:lvlText w:val=""/>
+      <w:lvlJc w:val="left"/>
+      <w:pPr>
+        <w:ind w:left="4320" w:hanging="360"/>
+      </w:pPr>
+      <w:rPr>
+        <w:rFonts w:ascii="Wingdings" w:hAnsi="Wingdings" w:hint="default"/>
+      </w:rPr>
+    </w:lvl>
+    <w:lvl w:ilvl="6" w:tplc="2C0A0001" w:tentative="1">
+      <w:start w:val="1"/>
+      <w:numFmt w:val="bullet"/>
+      <w:lvlText w:val=""/>
+      <w:lvlJc w:val="left"/>
+      <w:pPr>
+        <w:ind w:left="5040" w:hanging="360"/>
+      </w:pPr>
+      <w:rPr>
+        <w:rFonts w:ascii="Symbol" w:hAnsi="Symbol" w:hint="default"/>
+      </w:rPr>
+    </w:lvl>
+    <w:lvl w:ilvl="7" w:tplc="2C0A0003" w:tentative="1">
+      <w:start w:val="1"/>
+      <w:numFmt w:val="bullet"/>
+      <w:lvlText w:val="o"/>
+      <w:lvlJc w:val="left"/>
+      <w:pPr>
+        <w:ind w:left="5760" w:hanging="360"/>
+      </w:pPr>
+      <w:rPr>
+        <w:rFonts w:ascii="Courier New" w:hAnsi="Courier New" w:cs="Courier New" w:hint="default"/>
+      </w:rPr>
+    </w:lvl>
+    <w:lvl w:ilvl="8" w:tplc="2C0A0005" w:tentative="1">
+      <w:start w:val="1"/>
+      <w:numFmt w:val="bullet"/>
+      <w:lvlText w:val=""/>
+      <w:lvlJc w:val="left"/>
+      <w:pPr>
+        <w:ind w:left="6480" w:hanging="360"/>
+      </w:pPr>
+      <w:rPr>
+        <w:rFonts w:ascii="Wingdings" w:hAnsi="Wingdings" w:hint="default"/>
+      </w:rPr>
+    </w:lvl>
+  </w:abstractNum>
+  <w:abstractNum w:abstractNumId="3" w15:restartNumberingAfterBreak="0">
+    <w:nsid w:val="3B044E58"/>
+    <w:multiLevelType w:val="hybridMultilevel"/>
+    <w:tmpl w:val="7312F43C"/>
+    <w:lvl w:ilvl="0" w:tplc="2C0A0003">
+      <w:start w:val="1"/>
+      <w:numFmt w:val="bullet"/>
+      <w:lvlText w:val="o"/>
+      <w:lvlJc w:val="left"/>
+      <w:pPr>
+        <w:ind w:left="720" w:hanging="360"/>
+      </w:pPr>
+      <w:rPr>
+        <w:rFonts w:ascii="Courier New" w:hAnsi="Courier New" w:cs="Courier New" w:hint="default"/>
+      </w:rPr>
+    </w:lvl>
+    <w:lvl w:ilvl="1" w:tplc="2C0A0003" w:tentative="1">
+      <w:start w:val="1"/>
+      <w:numFmt w:val="bullet"/>
+      <w:lvlText w:val="o"/>
+      <w:lvlJc w:val="left"/>
+      <w:pPr>
+        <w:ind w:left="1440" w:hanging="360"/>
+      </w:pPr>
+      <w:rPr>
+        <w:rFonts w:ascii="Courier New" w:hAnsi="Courier New" w:cs="Courier New" w:hint="default"/>
+      </w:rPr>
+    </w:lvl>
+    <w:lvl w:ilvl="2" w:tplc="2C0A0005" w:tentative="1">
+      <w:start w:val="1"/>
+      <w:numFmt w:val="bullet"/>
+      <w:lvlText w:val=""/>
+      <w:lvlJc w:val="left"/>
+      <w:pPr>
+        <w:ind w:left="2160" w:hanging="360"/>
+      </w:pPr>
+      <w:rPr>
+        <w:rFonts w:ascii="Wingdings" w:hAnsi="Wingdings" w:hint="default"/>
+      </w:rPr>
+    </w:lvl>
+    <w:lvl w:ilvl="3" w:tplc="2C0A0001" w:tentative="1">
+      <w:start w:val="1"/>
+      <w:numFmt w:val="bullet"/>
+      <w:lvlText w:val=""/>
+      <w:lvlJc w:val="left"/>
+      <w:pPr>
+        <w:ind w:left="2880" w:hanging="360"/>
+      </w:pPr>
+      <w:rPr>
+        <w:rFonts w:ascii="Symbol" w:hAnsi="Symbol" w:hint="default"/>
+      </w:rPr>
+    </w:lvl>
+    <w:lvl w:ilvl="4" w:tplc="2C0A0003" w:tentative="1">
+      <w:start w:val="1"/>
+      <w:numFmt w:val="bullet"/>
+      <w:lvlText w:val="o"/>
+      <w:lvlJc w:val="left"/>
+      <w:pPr>
+        <w:ind w:left="3600" w:hanging="360"/>
+      </w:pPr>
+      <w:rPr>
+        <w:rFonts w:ascii="Courier New" w:hAnsi="Courier New" w:cs="Courier New" w:hint="default"/>
+      </w:rPr>
+    </w:lvl>
+    <w:lvl w:ilvl="5" w:tplc="2C0A0005" w:tentative="1">
+      <w:start w:val="1"/>
+      <w:numFmt w:val="bullet"/>
+      <w:lvlText w:val=""/>
+      <w:lvlJc w:val="left"/>
+      <w:pPr>
+        <w:ind w:left="4320" w:hanging="360"/>
+      </w:pPr>
+      <w:rPr>
+        <w:rFonts w:ascii="Wingdings" w:hAnsi="Wingdings" w:hint="default"/>
+      </w:rPr>
+    </w:lvl>
+    <w:lvl w:ilvl="6" w:tplc="2C0A0001" w:tentative="1">
+      <w:start w:val="1"/>
+      <w:numFmt w:val="bullet"/>
+      <w:lvlText w:val=""/>
+      <w:lvlJc w:val="left"/>
+      <w:pPr>
+        <w:ind w:left="5040" w:hanging="360"/>
+      </w:pPr>
+      <w:rPr>
+        <w:rFonts w:ascii="Symbol" w:hAnsi="Symbol" w:hint="default"/>
+      </w:rPr>
+    </w:lvl>
+    <w:lvl w:ilvl="7" w:tplc="2C0A0003" w:tentative="1">
+      <w:start w:val="1"/>
+      <w:numFmt w:val="bullet"/>
+      <w:lvlText w:val="o"/>
+      <w:lvlJc w:val="left"/>
+      <w:pPr>
+        <w:ind w:left="5760" w:hanging="360"/>
+      </w:pPr>
+      <w:rPr>
+        <w:rFonts w:ascii="Courier New" w:hAnsi="Courier New" w:cs="Courier New" w:hint="default"/>
+      </w:rPr>
+    </w:lvl>
+    <w:lvl w:ilvl="8" w:tplc="2C0A0005" w:tentative="1">
+      <w:start w:val="1"/>
+      <w:numFmt w:val="bullet"/>
+      <w:lvlText w:val=""/>
+      <w:lvlJc w:val="left"/>
+      <w:pPr>
+        <w:ind w:left="6480" w:hanging="360"/>
+      </w:pPr>
+      <w:rPr>
+        <w:rFonts w:ascii="Wingdings" w:hAnsi="Wingdings" w:hint="default"/>
+      </w:rPr>
+    </w:lvl>
+  </w:abstractNum>
+  <w:abstractNum w:abstractNumId="4" w15:restartNumberingAfterBreak="0">
+    <w:nsid w:val="537A40DC"/>
+    <w:multiLevelType w:val="hybridMultilevel"/>
+    <w:tmpl w:val="0DC0BDFA"/>
+    <w:lvl w:ilvl="0" w:tplc="2C0A0001">
+      <w:start w:val="1"/>
+      <w:numFmt w:val="bullet"/>
+      <w:lvlText w:val=""/>
+      <w:lvlJc w:val="left"/>
+      <w:pPr>
+        <w:ind w:left="720" w:hanging="360"/>
+      </w:pPr>
+      <w:rPr>
+        <w:rFonts w:ascii="Symbol" w:hAnsi="Symbol" w:hint="default"/>
+      </w:rPr>
+    </w:lvl>
+    <w:lvl w:ilvl="1" w:tplc="2C0A0003" w:tentative="1">
+      <w:start w:val="1"/>
+      <w:numFmt w:val="bullet"/>
+      <w:lvlText w:val="o"/>
+      <w:lvlJc w:val="left"/>
+      <w:pPr>
+        <w:ind w:left="1440" w:hanging="360"/>
+      </w:pPr>
+      <w:rPr>
+        <w:rFonts w:ascii="Courier New" w:hAnsi="Courier New" w:cs="Courier New" w:hint="default"/>
+      </w:rPr>
+    </w:lvl>
+    <w:lvl w:ilvl="2" w:tplc="2C0A0005" w:tentative="1">
+      <w:start w:val="1"/>
+      <w:numFmt w:val="bullet"/>
+      <w:lvlText w:val=""/>
+      <w:lvlJc w:val="left"/>
+      <w:pPr>
+        <w:ind w:left="2160" w:hanging="360"/>
+      </w:pPr>
+      <w:rPr>
+        <w:rFonts w:ascii="Wingdings" w:hAnsi="Wingdings" w:hint="default"/>
+      </w:rPr>
+    </w:lvl>
+    <w:lvl w:ilvl="3" w:tplc="2C0A0001" w:tentative="1">
+      <w:start w:val="1"/>
+      <w:numFmt w:val="bullet"/>
+      <w:lvlText w:val=""/>
+      <w:lvlJc w:val="left"/>
+      <w:pPr>
+        <w:ind w:left="2880" w:hanging="360"/>
+      </w:pPr>
+      <w:rPr>
+        <w:rFonts w:ascii="Symbol" w:hAnsi="Symbol" w:hint="default"/>
+      </w:rPr>
+    </w:lvl>
+    <w:lvl w:ilvl="4" w:tplc="2C0A0003" w:tentative="1">
+      <w:start w:val="1"/>
+      <w:numFmt w:val="bullet"/>
+      <w:lvlText w:val="o"/>
+      <w:lvlJc w:val="left"/>
+      <w:pPr>
+        <w:ind w:left="3600" w:hanging="360"/>
+      </w:pPr>
+      <w:rPr>
+        <w:rFonts w:ascii="Courier New" w:hAnsi="Courier New" w:cs="Courier New" w:hint="default"/>
+      </w:rPr>
+    </w:lvl>
+    <w:lvl w:ilvl="5" w:tplc="2C0A0005" w:tentative="1">
+      <w:start w:val="1"/>
+      <w:numFmt w:val="bullet"/>
+      <w:lvlText w:val=""/>
+      <w:lvlJc w:val="left"/>
+      <w:pPr>
+        <w:ind w:left="4320" w:hanging="360"/>
+      </w:pPr>
+      <w:rPr>
+        <w:rFonts w:ascii="Wingdings" w:hAnsi="Wingdings" w:hint="default"/>
+      </w:rPr>
+    </w:lvl>
+    <w:lvl w:ilvl="6" w:tplc="2C0A0001" w:tentative="1">
+      <w:start w:val="1"/>
+      <w:numFmt w:val="bullet"/>
+      <w:lvlText w:val=""/>
+      <w:lvlJc w:val="left"/>
+      <w:pPr>
+        <w:ind w:left="5040" w:hanging="360"/>
+      </w:pPr>
+      <w:rPr>
+        <w:rFonts w:ascii="Symbol" w:hAnsi="Symbol" w:hint="default"/>
+      </w:rPr>
+    </w:lvl>
+    <w:lvl w:ilvl="7" w:tplc="2C0A0003" w:tentative="1">
+      <w:start w:val="1"/>
+      <w:numFmt w:val="bullet"/>
+      <w:lvlText w:val="o"/>
+      <w:lvlJc w:val="left"/>
+      <w:pPr>
+        <w:ind w:left="5760" w:hanging="360"/>
+      </w:pPr>
+      <w:rPr>
+        <w:rFonts w:ascii="Courier New" w:hAnsi="Courier New" w:cs="Courier New" w:hint="default"/>
+      </w:rPr>
+    </w:lvl>
+    <w:lvl w:ilvl="8" w:tplc="2C0A0005" w:tentative="1">
+      <w:start w:val="1"/>
+      <w:numFmt w:val="bullet"/>
+      <w:lvlText w:val=""/>
+      <w:lvlJc w:val="left"/>
+      <w:pPr>
+        <w:ind w:left="6480" w:hanging="360"/>
+      </w:pPr>
+      <w:rPr>
+        <w:rFonts w:ascii="Wingdings" w:hAnsi="Wingdings" w:hint="default"/>
+      </w:rPr>
+    </w:lvl>
+  </w:abstractNum>
+  <w:abstractNum w:abstractNumId="5" w15:restartNumberingAfterBreak="0">
     <w:nsid w:val="55834806"/>
     <w:multiLevelType w:val="hybridMultilevel"/>
     <w:tmpl w:val="8534A252"/>
@@ -940,7 +1860,7 @@
       </w:rPr>
     </w:lvl>
   </w:abstractNum>
-  <w:abstractNum w:abstractNumId="1" w15:restartNumberingAfterBreak="0">
+  <w:abstractNum w:abstractNumId="6" w15:restartNumberingAfterBreak="0">
     <w:nsid w:val="5B8C662D"/>
     <w:multiLevelType w:val="hybridMultilevel"/>
     <w:tmpl w:val="306AB790"/>
@@ -1053,7 +1973,7 @@
       </w:rPr>
     </w:lvl>
   </w:abstractNum>
-  <w:abstractNum w:abstractNumId="2" w15:restartNumberingAfterBreak="0">
+  <w:abstractNum w:abstractNumId="7" w15:restartNumberingAfterBreak="0">
     <w:nsid w:val="716212C8"/>
     <w:multiLevelType w:val="hybridMultilevel"/>
     <w:tmpl w:val="977E4CCE"/>
@@ -1143,13 +2063,28 @@
     </w:lvl>
   </w:abstractNum>
   <w:num w:numId="1">
+    <w:abstractNumId w:val="6"/>
+  </w:num>
+  <w:num w:numId="2">
+    <w:abstractNumId w:val="5"/>
+  </w:num>
+  <w:num w:numId="3">
+    <w:abstractNumId w:val="7"/>
+  </w:num>
+  <w:num w:numId="4">
+    <w:abstractNumId w:val="0"/>
+  </w:num>
+  <w:num w:numId="5">
+    <w:abstractNumId w:val="4"/>
+  </w:num>
+  <w:num w:numId="6">
     <w:abstractNumId w:val="1"/>
   </w:num>
-  <w:num w:numId="2">
-    <w:abstractNumId w:val="0"/>
+  <w:num w:numId="7">
+    <w:abstractNumId w:val="2"/>
   </w:num>
-  <w:num w:numId="3">
-    <w:abstractNumId w:val="2"/>
+  <w:num w:numId="8">
+    <w:abstractNumId w:val="3"/>
   </w:num>
 </w:numbering>
 </file>

</xml_diff>

<commit_message>
Primer Commit de la Rama
</commit_message>
<xml_diff>
--- a/Notas.docx
+++ b/Notas.docx
@@ -2,44 +2,6 @@
 <file path=word/document.xml><?xml version="1.0" encoding="utf-8"?>
 <w:document xmlns:wpc="http://schemas.microsoft.com/office/word/2010/wordprocessingCanvas" xmlns:cx="http://schemas.microsoft.com/office/drawing/2014/chartex" xmlns:cx1="http://schemas.microsoft.com/office/drawing/2015/9/8/chartex" xmlns:mc="http://schemas.openxmlformats.org/markup-compatibility/2006" xmlns:o="urn:schemas-microsoft-com:office:office" xmlns:r="http://schemas.openxmlformats.org/officeDocument/2006/relationships" xmlns:m="http://schemas.openxmlformats.org/officeDocument/2006/math" xmlns:v="urn:schemas-microsoft-com:vml" xmlns:wp14="http://schemas.microsoft.com/office/word/2010/wordprocessingDrawing" xmlns:wp="http://schemas.openxmlformats.org/drawingml/2006/wordprocessingDrawing" xmlns:w10="urn:schemas-microsoft-com:office:word" xmlns:w="http://schemas.openxmlformats.org/wordprocessingml/2006/main" xmlns:w14="http://schemas.microsoft.com/office/word/2010/wordml" xmlns:w15="http://schemas.microsoft.com/office/word/2012/wordml" xmlns:w16se="http://schemas.microsoft.com/office/word/2015/wordml/symex" xmlns:wpg="http://schemas.microsoft.com/office/word/2010/wordprocessingGroup" xmlns:wpi="http://schemas.microsoft.com/office/word/2010/wordprocessingInk" xmlns:wne="http://schemas.microsoft.com/office/word/2006/wordml" xmlns:wps="http://schemas.microsoft.com/office/word/2010/wordprocessingShape" mc:Ignorable="w14 w15 w16se wp14">
   <w:body>
-    <w:p>
-      <w:r>
-        <w:fldChar w:fldCharType="begin"/>
-      </w:r>
-      <w:r>
-        <w:instrText xml:space="preserve"> HYPERLINK "</w:instrText>
-      </w:r>
-      <w:r>
-        <w:instrText>https://material.io/</w:instrText>
-      </w:r>
-      <w:r>
-        <w:instrText xml:space="preserve">" </w:instrText>
-      </w:r>
-      <w:r>
-        <w:fldChar w:fldCharType="separate"/>
-      </w:r>
-      <w:r>
-        <w:rPr>
-          <w:rStyle w:val="Hipervnculo"/>
-        </w:rPr>
-        <w:t>https://material.io/</w:t>
-      </w:r>
-      <w:r>
-        <w:fldChar w:fldCharType="end"/>
-      </w:r>
-    </w:p>
-    <w:p/>
-    <w:p>
-      <w:hyperlink r:id="rId5" w:history="1">
-        <w:r>
-          <w:rPr>
-            <w:rStyle w:val="Hipervnculo"/>
-          </w:rPr>
-          <w:t>https://material-ui.com/</w:t>
-        </w:r>
-      </w:hyperlink>
-    </w:p>
-    <w:p/>
     <w:p>
       <w:pPr>
         <w:shd w:val="clear" w:color="auto" w:fill="272C34"/>
@@ -526,7 +488,7 @@
       <w:r>
         <w:t xml:space="preserve">React-Flexbox-Grid: </w:t>
       </w:r>
-      <w:hyperlink r:id="rId6" w:history="1">
+      <w:hyperlink r:id="rId5" w:history="1">
         <w:r>
           <w:rPr>
             <w:rStyle w:val="Hipervnculo"/>
@@ -595,7 +557,6 @@
           <w:b/>
           <w:u w:val="single"/>
         </w:rPr>
-        <w:lastRenderedPageBreak/>
         <w:t>CICLO DE VIDA DE RACT</w:t>
       </w:r>
     </w:p>
@@ -644,6 +605,7 @@
         </w:numPr>
       </w:pPr>
       <w:r>
+        <w:lastRenderedPageBreak/>
         <w:t>Constructor que puede ser vacío o no (opcional)</w:t>
       </w:r>
     </w:p>
@@ -805,8 +767,6 @@
           <w:i/>
         </w:rPr>
       </w:pPr>
-      <w:bookmarkStart w:id="0" w:name="_GoBack"/>
-      <w:bookmarkEnd w:id="0"/>
     </w:p>
     <w:p>
       <w:pPr>
@@ -897,13 +857,7 @@
         <w:ind w:left="1276"/>
       </w:pPr>
       <w:r>
-        <w:t xml:space="preserve">componentDidMount (es invocado luego que el componente es insertado en el </w:t>
-      </w:r>
-      <w:r>
-        <w:t>árbol</w:t>
-      </w:r>
-      <w:r>
-        <w:t xml:space="preserve"> del componente del DOM. Se usa para hacer peticiones.</w:t>
+        <w:t>componentDidMount (es invocado luego que el componente es insertado en el árbol del componente del DOM. Se usa para hacer peticiones.</w:t>
       </w:r>
     </w:p>
     <w:p>
@@ -1034,10 +988,7 @@
         <w:t>:</w:t>
       </w:r>
       <w:r>
-        <w:t xml:space="preserve"> </w:t>
-      </w:r>
-      <w:r>
-        <w:t>retirar del DOM</w:t>
+        <w:t xml:space="preserve"> retirar del DOM</w:t>
       </w:r>
     </w:p>
     <w:p>
@@ -1061,7 +1012,7 @@
           <w:i/>
         </w:rPr>
       </w:pPr>
-      <w:hyperlink r:id="rId7" w:history="1">
+      <w:hyperlink r:id="rId6" w:history="1">
         <w:r>
           <w:rPr>
             <w:rStyle w:val="Hipervnculo"/>
@@ -1110,6 +1061,11 @@
           <w:ilvl w:val="0"/>
           <w:numId w:val="4"/>
         </w:numPr>
+        <w:rPr>
+          <w:rStyle w:val="Hipervnculo"/>
+          <w:color w:val="auto"/>
+          <w:u w:val="none"/>
+        </w:rPr>
       </w:pPr>
       <w:r>
         <w:t xml:space="preserve">Moments (para la transformación de fechas) </w:t>
@@ -1120,7 +1076,7 @@
       <w:r>
         <w:t xml:space="preserve"> </w:t>
       </w:r>
-      <w:hyperlink r:id="rId8" w:history="1">
+      <w:hyperlink r:id="rId7" w:history="1">
         <w:r>
           <w:rPr>
             <w:rStyle w:val="Hipervnculo"/>
@@ -1140,6 +1096,28 @@
       <w:r>
         <w:t>Material-UI</w:t>
       </w:r>
+      <w:r>
+        <w:t xml:space="preserve">: </w:t>
+      </w:r>
+      <w:hyperlink r:id="rId8" w:history="1">
+        <w:r>
+          <w:rPr>
+            <w:rStyle w:val="Hipervnculo"/>
+          </w:rPr>
+          <w:t>https://material.io/</w:t>
+        </w:r>
+      </w:hyperlink>
+      <w:r>
+        <w:tab/>
+      </w:r>
+      <w:hyperlink r:id="rId9" w:history="1">
+        <w:r>
+          <w:rPr>
+            <w:rStyle w:val="Hipervnculo"/>
+          </w:rPr>
+          <w:t>https://material-ui.com/</w:t>
+        </w:r>
+      </w:hyperlink>
     </w:p>
     <w:p>
       <w:pPr>
@@ -1165,9 +1143,10 @@
       </w:pPr>
       <w:proofErr w:type="spellStart"/>
       <w:r>
-        <w:lastRenderedPageBreak/>
         <w:t>ReactWeatherIcons</w:t>
       </w:r>
+      <w:bookmarkStart w:id="0" w:name="_GoBack"/>
+      <w:bookmarkEnd w:id="0"/>
       <w:proofErr w:type="spellEnd"/>
     </w:p>
     <w:sectPr>

</xml_diff>

<commit_message>
Video 112. Intalacion de Redux
</commit_message>
<xml_diff>
--- a/Notas.docx
+++ b/Notas.docx
@@ -1018,9 +1018,91 @@
             <w:rStyle w:val="Hipervnculo"/>
             <w:i/>
           </w:rPr>
-          <w:t>http://projects.wojtekmaj.pl/react-lifecycle-methods-diagram/</w:t>
+          <w:t>http://projects.wojtekm</w:t>
+        </w:r>
+        <w:bookmarkStart w:id="0" w:name="_GoBack"/>
+        <w:bookmarkEnd w:id="0"/>
+        <w:r>
+          <w:rPr>
+            <w:rStyle w:val="Hipervnculo"/>
+            <w:i/>
+          </w:rPr>
+          <w:t>a</w:t>
+        </w:r>
+        <w:r>
+          <w:rPr>
+            <w:rStyle w:val="Hipervnculo"/>
+            <w:i/>
+          </w:rPr>
+          <w:t>j.pl/react-lifecycle-methods-diagram/</w:t>
         </w:r>
       </w:hyperlink>
+    </w:p>
+    <w:p>
+      <w:pPr>
+        <w:contextualSpacing/>
+        <w:rPr>
+          <w:i/>
+        </w:rPr>
+      </w:pPr>
+    </w:p>
+    <w:p>
+      <w:pPr>
+        <w:contextualSpacing/>
+        <w:rPr>
+          <w:i/>
+        </w:rPr>
+      </w:pPr>
+      <w:r>
+        <w:rPr>
+          <w:i/>
+        </w:rPr>
+        <w:t>ACTUALIZACION</w:t>
+      </w:r>
+    </w:p>
+    <w:p>
+      <w:pPr>
+        <w:pStyle w:val="Prrafodelista"/>
+        <w:numPr>
+          <w:ilvl w:val="0"/>
+          <w:numId w:val="7"/>
+        </w:numPr>
+        <w:ind w:left="1276"/>
+      </w:pPr>
+      <w:r>
+        <w:t>Cuando se aplica un setState</w:t>
+      </w:r>
+    </w:p>
+    <w:p>
+      <w:pPr>
+        <w:pStyle w:val="Prrafodelista"/>
+        <w:numPr>
+          <w:ilvl w:val="0"/>
+          <w:numId w:val="7"/>
+        </w:numPr>
+        <w:ind w:left="1276"/>
+      </w:pPr>
+      <w:r>
+        <w:t>Cuando se cambian las prop de un componente padre</w:t>
+      </w:r>
+    </w:p>
+    <w:p>
+      <w:pPr>
+        <w:pStyle w:val="Prrafodelista"/>
+        <w:numPr>
+          <w:ilvl w:val="0"/>
+          <w:numId w:val="7"/>
+        </w:numPr>
+        <w:ind w:left="1276"/>
+      </w:pPr>
+      <w:r>
+        <w:t>UpdateForce</w:t>
+      </w:r>
+    </w:p>
+    <w:p>
+      <w:r>
+        <w:t xml:space="preserve"> </w:t>
+      </w:r>
     </w:p>
     <w:p>
       <w:pPr>
@@ -1094,6 +1176,7 @@
         </w:numPr>
       </w:pPr>
       <w:r>
+        <w:lastRenderedPageBreak/>
         <w:t>Material-UI</w:t>
       </w:r>
       <w:r>
@@ -1145,8 +1228,6 @@
       <w:r>
         <w:t>ReactWeatherIcons</w:t>
       </w:r>
-      <w:bookmarkStart w:id="0" w:name="_GoBack"/>
-      <w:bookmarkEnd w:id="0"/>
       <w:proofErr w:type="spellEnd"/>
     </w:p>
     <w:sectPr>
@@ -2579,6 +2660,18 @@
       <w:contextualSpacing/>
     </w:pPr>
   </w:style>
+  <w:style w:type="character" w:styleId="Hipervnculovisitado">
+    <w:name w:val="FollowedHyperlink"/>
+    <w:basedOn w:val="Fuentedeprrafopredeter"/>
+    <w:uiPriority w:val="99"/>
+    <w:semiHidden/>
+    <w:unhideWhenUsed/>
+    <w:rsid w:val="002F7E9C"/>
+    <w:rPr>
+      <w:color w:val="954F72" w:themeColor="followedHyperlink"/>
+      <w:u w:val="single"/>
+    </w:rPr>
+  </w:style>
 </w:styles>
 </file>
 

</xml_diff>

<commit_message>
Video 147. Planteamos todos los estados globales posibles
</commit_message>
<xml_diff>
--- a/Notas.docx
+++ b/Notas.docx
@@ -544,7 +544,7 @@
       <w:r>
         <w:t xml:space="preserve">: </w:t>
       </w:r>
-      <w:hyperlink r:id="rId5" w:history="1">
+      <w:hyperlink r:id="rId6" w:history="1">
         <w:r>
           <w:rPr>
             <w:rStyle w:val="Hipervnculo"/>
@@ -1139,7 +1139,7 @@
           <w:i/>
         </w:rPr>
       </w:pPr>
-      <w:hyperlink r:id="rId6" w:history="1">
+      <w:hyperlink r:id="rId7" w:history="1">
         <w:r>
           <w:rPr>
             <w:rStyle w:val="Hipervnculo"/>
@@ -1282,7 +1282,7 @@
       <w:r>
         <w:t xml:space="preserve"> </w:t>
       </w:r>
-      <w:hyperlink r:id="rId7" w:history="1">
+      <w:hyperlink r:id="rId8" w:history="1">
         <w:r>
           <w:rPr>
             <w:rStyle w:val="Hipervnculo"/>
@@ -1305,7 +1305,7 @@
       <w:r>
         <w:t xml:space="preserve">: </w:t>
       </w:r>
-      <w:hyperlink r:id="rId8" w:history="1">
+      <w:hyperlink r:id="rId9" w:history="1">
         <w:r>
           <w:rPr>
             <w:rStyle w:val="Hipervnculo"/>
@@ -1316,7 +1316,7 @@
       <w:r>
         <w:tab/>
       </w:r>
-      <w:hyperlink r:id="rId9" w:history="1">
+      <w:hyperlink r:id="rId10" w:history="1">
         <w:r>
           <w:rPr>
             <w:rStyle w:val="Hipervnculo"/>
@@ -4845,7 +4845,6 @@
       </w:r>
       <w:proofErr w:type="spellEnd"/>
     </w:p>
-    <w:p/>
     <w:p>
       <w:pPr>
         <w:rPr>
@@ -4868,14 +4867,194 @@
     </w:p>
     <w:p>
       <w:r>
-        <w:t>Los selectores se definen en el reducer</w:t>
+        <w:t>Los selectores se definen en el reducer porque es donde se conoce la estructura del estado de la aplicación</w:t>
+      </w:r>
+      <w:r>
+        <w:t>.</w:t>
+      </w:r>
+    </w:p>
+    <w:p>
+      <w:pPr>
+        <w:jc w:val="center"/>
+        <w:rPr>
+          <w:i/>
+        </w:rPr>
+      </w:pPr>
+      <w:proofErr w:type="spellStart"/>
+      <w:r>
+        <w:rPr>
+          <w:i/>
+        </w:rPr>
+        <w:t>npm</w:t>
+      </w:r>
+      <w:proofErr w:type="spellEnd"/>
+      <w:r>
+        <w:rPr>
+          <w:i/>
+        </w:rPr>
+        <w:t xml:space="preserve"> </w:t>
+      </w:r>
+      <w:proofErr w:type="spellStart"/>
+      <w:r>
+        <w:rPr>
+          <w:i/>
+        </w:rPr>
+        <w:t>install</w:t>
+      </w:r>
+      <w:proofErr w:type="spellEnd"/>
+      <w:r>
+        <w:rPr>
+          <w:i/>
+        </w:rPr>
+        <w:t xml:space="preserve"> --</w:t>
+      </w:r>
+      <w:proofErr w:type="spellStart"/>
+      <w:r>
+        <w:rPr>
+          <w:i/>
+        </w:rPr>
+        <w:t>save</w:t>
+      </w:r>
+      <w:proofErr w:type="spellEnd"/>
+      <w:r>
+        <w:rPr>
+          <w:i/>
+        </w:rPr>
+        <w:t xml:space="preserve"> </w:t>
+      </w:r>
+      <w:proofErr w:type="spellStart"/>
+      <w:r>
+        <w:rPr>
+          <w:i/>
+        </w:rPr>
+        <w:t>reselect</w:t>
+      </w:r>
+      <w:proofErr w:type="spellEnd"/>
+      <w:r>
+        <w:rPr>
+          <w:i/>
+        </w:rPr>
+        <w:t xml:space="preserve"> </w:t>
+      </w:r>
+      <w:r>
+        <w:rPr>
+          <w:i/>
+        </w:rPr>
+        <w:sym w:font="Wingdings" w:char="F0E0"/>
+      </w:r>
+      <w:r>
+        <w:rPr>
+          <w:i/>
+        </w:rPr>
+        <w:t xml:space="preserve"> Para administrar el uso de la cache.</w:t>
+      </w:r>
+    </w:p>
+    <w:p>
+      <w:pPr>
+        <w:rPr>
+          <w:b/>
+          <w:i/>
+        </w:rPr>
+      </w:pPr>
+      <w:r>
+        <w:rPr>
+          <w:b/>
+          <w:i/>
+        </w:rPr>
+        <w:t>Características:</w:t>
+      </w:r>
+    </w:p>
+    <w:p>
+      <w:pPr>
+        <w:pStyle w:val="Prrafodelista"/>
+        <w:numPr>
+          <w:ilvl w:val="0"/>
+          <w:numId w:val="12"/>
+        </w:numPr>
+        <w:ind w:left="567" w:hanging="283"/>
+      </w:pPr>
+      <w:r>
+        <w:rPr>
+          <w:u w:val="single"/>
+        </w:rPr>
+        <w:t>Memoization:</w:t>
+      </w:r>
+      <w:r>
+        <w:t xml:space="preserve"> permite mejorar la velocidad de ejecución guardando valores que son resultados de cálculos generalmente complejos. Utiliza más memoria.</w:t>
+      </w:r>
+    </w:p>
+    <w:p>
+      <w:pPr>
+        <w:pStyle w:val="Prrafodelista"/>
+        <w:numPr>
+          <w:ilvl w:val="0"/>
+          <w:numId w:val="12"/>
+        </w:numPr>
+        <w:ind w:left="567" w:hanging="283"/>
+      </w:pPr>
+      <w:r>
+        <w:t>No hace la ejecución del selector si los parámetros que se le pasa son los mismos</w:t>
+      </w:r>
+      <w:r>
+        <w:t>, es más eficiente.</w:t>
+      </w:r>
+    </w:p>
+    <w:p/>
+    <w:p>
+      <w:r>
+        <w:t xml:space="preserve">Librería </w:t>
+      </w:r>
+      <w:r>
+        <w:sym w:font="Wingdings" w:char="F0E0"/>
+      </w:r>
+      <w:r>
+        <w:t xml:space="preserve"> Lodash para la manipulación de datos.</w:t>
+      </w:r>
+    </w:p>
+    <w:p>
+      <w:r>
+        <w:tab/>
+        <w:t xml:space="preserve">      Vamos a utilizar la función pair</w:t>
       </w:r>
       <w:bookmarkStart w:id="0" w:name="_GoBack"/>
       <w:bookmarkEnd w:id="0"/>
       <w:r>
-        <w:t xml:space="preserve"> porque es donde se conoce la estructura del estado de la aplicación</w:t>
-      </w:r>
-    </w:p>
+        <w:t>. Recorre propiedades de un objeto</w:t>
+      </w:r>
+    </w:p>
+    <w:p>
+      <w:r>
+        <w:t xml:space="preserve">  </w:t>
+      </w:r>
+      <w:r>
+        <w:tab/>
+        <w:t xml:space="preserve">      </w:t>
+      </w:r>
+      <w:proofErr w:type="spellStart"/>
+      <w:r>
+        <w:t>Npm</w:t>
+      </w:r>
+      <w:proofErr w:type="spellEnd"/>
+      <w:r>
+        <w:t xml:space="preserve"> i –</w:t>
+      </w:r>
+      <w:proofErr w:type="spellStart"/>
+      <w:r>
+        <w:t>save</w:t>
+      </w:r>
+      <w:proofErr w:type="spellEnd"/>
+      <w:r>
+        <w:t xml:space="preserve"> </w:t>
+      </w:r>
+      <w:proofErr w:type="spellStart"/>
+      <w:proofErr w:type="gramStart"/>
+      <w:r>
+        <w:t>loddash.topairs</w:t>
+      </w:r>
+      <w:proofErr w:type="spellEnd"/>
+      <w:proofErr w:type="gramEnd"/>
+    </w:p>
+    <w:p/>
     <w:sectPr>
       <w:pgSz w:w="11906" w:h="16838"/>
       <w:pgMar w:top="1417" w:right="1701" w:bottom="1417" w:left="1701" w:header="708" w:footer="708" w:gutter="0"/>
@@ -5454,6 +5633,119 @@
     </w:lvl>
   </w:abstractNum>
   <w:abstractNum w:abstractNumId="5" w15:restartNumberingAfterBreak="0">
+    <w:nsid w:val="4115768B"/>
+    <w:multiLevelType w:val="hybridMultilevel"/>
+    <w:tmpl w:val="061CA916"/>
+    <w:lvl w:ilvl="0" w:tplc="2C0A0003">
+      <w:start w:val="1"/>
+      <w:numFmt w:val="bullet"/>
+      <w:lvlText w:val="o"/>
+      <w:lvlJc w:val="left"/>
+      <w:pPr>
+        <w:ind w:left="720" w:hanging="360"/>
+      </w:pPr>
+      <w:rPr>
+        <w:rFonts w:ascii="Courier New" w:hAnsi="Courier New" w:cs="Courier New" w:hint="default"/>
+      </w:rPr>
+    </w:lvl>
+    <w:lvl w:ilvl="1" w:tplc="2C0A0003" w:tentative="1">
+      <w:start w:val="1"/>
+      <w:numFmt w:val="bullet"/>
+      <w:lvlText w:val="o"/>
+      <w:lvlJc w:val="left"/>
+      <w:pPr>
+        <w:ind w:left="1440" w:hanging="360"/>
+      </w:pPr>
+      <w:rPr>
+        <w:rFonts w:ascii="Courier New" w:hAnsi="Courier New" w:cs="Courier New" w:hint="default"/>
+      </w:rPr>
+    </w:lvl>
+    <w:lvl w:ilvl="2" w:tplc="2C0A0005" w:tentative="1">
+      <w:start w:val="1"/>
+      <w:numFmt w:val="bullet"/>
+      <w:lvlText w:val=""/>
+      <w:lvlJc w:val="left"/>
+      <w:pPr>
+        <w:ind w:left="2160" w:hanging="360"/>
+      </w:pPr>
+      <w:rPr>
+        <w:rFonts w:ascii="Wingdings" w:hAnsi="Wingdings" w:hint="default"/>
+      </w:rPr>
+    </w:lvl>
+    <w:lvl w:ilvl="3" w:tplc="2C0A0001" w:tentative="1">
+      <w:start w:val="1"/>
+      <w:numFmt w:val="bullet"/>
+      <w:lvlText w:val=""/>
+      <w:lvlJc w:val="left"/>
+      <w:pPr>
+        <w:ind w:left="2880" w:hanging="360"/>
+      </w:pPr>
+      <w:rPr>
+        <w:rFonts w:ascii="Symbol" w:hAnsi="Symbol" w:hint="default"/>
+      </w:rPr>
+    </w:lvl>
+    <w:lvl w:ilvl="4" w:tplc="2C0A0003" w:tentative="1">
+      <w:start w:val="1"/>
+      <w:numFmt w:val="bullet"/>
+      <w:lvlText w:val="o"/>
+      <w:lvlJc w:val="left"/>
+      <w:pPr>
+        <w:ind w:left="3600" w:hanging="360"/>
+      </w:pPr>
+      <w:rPr>
+        <w:rFonts w:ascii="Courier New" w:hAnsi="Courier New" w:cs="Courier New" w:hint="default"/>
+      </w:rPr>
+    </w:lvl>
+    <w:lvl w:ilvl="5" w:tplc="2C0A0005" w:tentative="1">
+      <w:start w:val="1"/>
+      <w:numFmt w:val="bullet"/>
+      <w:lvlText w:val=""/>
+      <w:lvlJc w:val="left"/>
+      <w:pPr>
+        <w:ind w:left="4320" w:hanging="360"/>
+      </w:pPr>
+      <w:rPr>
+        <w:rFonts w:ascii="Wingdings" w:hAnsi="Wingdings" w:hint="default"/>
+      </w:rPr>
+    </w:lvl>
+    <w:lvl w:ilvl="6" w:tplc="2C0A0001" w:tentative="1">
+      <w:start w:val="1"/>
+      <w:numFmt w:val="bullet"/>
+      <w:lvlText w:val=""/>
+      <w:lvlJc w:val="left"/>
+      <w:pPr>
+        <w:ind w:left="5040" w:hanging="360"/>
+      </w:pPr>
+      <w:rPr>
+        <w:rFonts w:ascii="Symbol" w:hAnsi="Symbol" w:hint="default"/>
+      </w:rPr>
+    </w:lvl>
+    <w:lvl w:ilvl="7" w:tplc="2C0A0003" w:tentative="1">
+      <w:start w:val="1"/>
+      <w:numFmt w:val="bullet"/>
+      <w:lvlText w:val="o"/>
+      <w:lvlJc w:val="left"/>
+      <w:pPr>
+        <w:ind w:left="5760" w:hanging="360"/>
+      </w:pPr>
+      <w:rPr>
+        <w:rFonts w:ascii="Courier New" w:hAnsi="Courier New" w:cs="Courier New" w:hint="default"/>
+      </w:rPr>
+    </w:lvl>
+    <w:lvl w:ilvl="8" w:tplc="2C0A0005" w:tentative="1">
+      <w:start w:val="1"/>
+      <w:numFmt w:val="bullet"/>
+      <w:lvlText w:val=""/>
+      <w:lvlJc w:val="left"/>
+      <w:pPr>
+        <w:ind w:left="6480" w:hanging="360"/>
+      </w:pPr>
+      <w:rPr>
+        <w:rFonts w:ascii="Wingdings" w:hAnsi="Wingdings" w:hint="default"/>
+      </w:rPr>
+    </w:lvl>
+  </w:abstractNum>
+  <w:abstractNum w:abstractNumId="6" w15:restartNumberingAfterBreak="0">
     <w:nsid w:val="525C59F8"/>
     <w:multiLevelType w:val="hybridMultilevel"/>
     <w:tmpl w:val="AFEC9038"/>
@@ -5566,10 +5858,10 @@
       </w:rPr>
     </w:lvl>
   </w:abstractNum>
-  <w:abstractNum w:abstractNumId="6" w15:restartNumberingAfterBreak="0">
+  <w:abstractNum w:abstractNumId="7" w15:restartNumberingAfterBreak="0">
     <w:nsid w:val="537A40DC"/>
     <w:multiLevelType w:val="hybridMultilevel"/>
-    <w:tmpl w:val="0DC0BDFA"/>
+    <w:tmpl w:val="C5FE4F18"/>
     <w:lvl w:ilvl="0" w:tplc="2C0A0001">
       <w:start w:val="1"/>
       <w:numFmt w:val="bullet"/>
@@ -5679,7 +5971,7 @@
       </w:rPr>
     </w:lvl>
   </w:abstractNum>
-  <w:abstractNum w:abstractNumId="7" w15:restartNumberingAfterBreak="0">
+  <w:abstractNum w:abstractNumId="8" w15:restartNumberingAfterBreak="0">
     <w:nsid w:val="55834806"/>
     <w:multiLevelType w:val="hybridMultilevel"/>
     <w:tmpl w:val="8534A252"/>
@@ -5792,7 +6084,7 @@
       </w:rPr>
     </w:lvl>
   </w:abstractNum>
-  <w:abstractNum w:abstractNumId="8" w15:restartNumberingAfterBreak="0">
+  <w:abstractNum w:abstractNumId="9" w15:restartNumberingAfterBreak="0">
     <w:nsid w:val="5B8C662D"/>
     <w:multiLevelType w:val="hybridMultilevel"/>
     <w:tmpl w:val="306AB790"/>
@@ -5905,7 +6197,7 @@
       </w:rPr>
     </w:lvl>
   </w:abstractNum>
-  <w:abstractNum w:abstractNumId="9" w15:restartNumberingAfterBreak="0">
+  <w:abstractNum w:abstractNumId="10" w15:restartNumberingAfterBreak="0">
     <w:nsid w:val="716212C8"/>
     <w:multiLevelType w:val="hybridMultilevel"/>
     <w:tmpl w:val="977E4CCE"/>
@@ -5994,7 +6286,7 @@
       </w:pPr>
     </w:lvl>
   </w:abstractNum>
-  <w:abstractNum w:abstractNumId="10" w15:restartNumberingAfterBreak="0">
+  <w:abstractNum w:abstractNumId="11" w15:restartNumberingAfterBreak="0">
     <w:nsid w:val="7E281FD8"/>
     <w:multiLevelType w:val="hybridMultilevel"/>
     <w:tmpl w:val="982A0AFC"/>
@@ -6108,19 +6400,19 @@
     </w:lvl>
   </w:abstractNum>
   <w:num w:numId="1">
+    <w:abstractNumId w:val="9"/>
+  </w:num>
+  <w:num w:numId="2">
     <w:abstractNumId w:val="8"/>
   </w:num>
-  <w:num w:numId="2">
-    <w:abstractNumId w:val="7"/>
-  </w:num>
   <w:num w:numId="3">
-    <w:abstractNumId w:val="9"/>
+    <w:abstractNumId w:val="10"/>
   </w:num>
   <w:num w:numId="4">
     <w:abstractNumId w:val="0"/>
   </w:num>
   <w:num w:numId="5">
-    <w:abstractNumId w:val="6"/>
+    <w:abstractNumId w:val="7"/>
   </w:num>
   <w:num w:numId="6">
     <w:abstractNumId w:val="1"/>
@@ -6135,9 +6427,12 @@
     <w:abstractNumId w:val="4"/>
   </w:num>
   <w:num w:numId="10">
-    <w:abstractNumId w:val="10"/>
+    <w:abstractNumId w:val="11"/>
   </w:num>
   <w:num w:numId="11">
+    <w:abstractNumId w:val="6"/>
+  </w:num>
+  <w:num w:numId="12">
     <w:abstractNumId w:val="5"/>
   </w:num>
 </w:numbering>
@@ -6937,4 +7232,16 @@
     </a:ext>
   </a:extLst>
 </a:theme>
+</file>
+
+<file path=customXml/item1.xml><?xml version="1.0" encoding="utf-8"?>
+<b:Sources xmlns:b="http://schemas.openxmlformats.org/officeDocument/2006/bibliography" xmlns="http://schemas.openxmlformats.org/officeDocument/2006/bibliography" SelectedStyle="\APASixthEditionOfficeOnline.xsl" StyleName="APA" Version="6"/>
+</file>
+
+<file path=customXml/itemProps1.xml><?xml version="1.0" encoding="utf-8"?>
+<ds:datastoreItem xmlns:ds="http://schemas.openxmlformats.org/officeDocument/2006/customXml" ds:itemID="{F615928B-A0EF-491F-8EBE-2038255C9DEA}">
+  <ds:schemaRefs>
+    <ds:schemaRef ds:uri="http://schemas.openxmlformats.org/officeDocument/2006/bibliography"/>
+  </ds:schemaRefs>
+</ds:datastoreItem>
 </file>
</xml_diff>

<commit_message>
Ultimo commit, proyecto de Weather-app
</commit_message>
<xml_diff>
--- a/Notas.docx
+++ b/Notas.docx
@@ -5014,47 +5014,123 @@
     <w:p>
       <w:r>
         <w:tab/>
-        <w:t xml:space="preserve">      Vamos a utilizar la función pair</w:t>
-      </w:r>
+        <w:t xml:space="preserve">      Vamos a utilizar la función pair. Recorre propiedades de un objeto</w:t>
+      </w:r>
+    </w:p>
+    <w:p>
+      <w:r>
+        <w:t xml:space="preserve">  </w:t>
+      </w:r>
+      <w:r>
+        <w:tab/>
+        <w:t xml:space="preserve">      </w:t>
+      </w:r>
+      <w:proofErr w:type="spellStart"/>
+      <w:r>
+        <w:t>Npm</w:t>
+      </w:r>
+      <w:proofErr w:type="spellEnd"/>
+      <w:r>
+        <w:t xml:space="preserve"> i –</w:t>
+      </w:r>
+      <w:proofErr w:type="spellStart"/>
+      <w:r>
+        <w:t>save</w:t>
+      </w:r>
+      <w:proofErr w:type="spellEnd"/>
+      <w:r>
+        <w:t xml:space="preserve"> </w:t>
+      </w:r>
+      <w:proofErr w:type="spellStart"/>
+      <w:proofErr w:type="gramStart"/>
+      <w:r>
+        <w:t>loddash.topairs</w:t>
+      </w:r>
+      <w:proofErr w:type="spellEnd"/>
+      <w:proofErr w:type="gramEnd"/>
+    </w:p>
+    <w:p>
+      <w:r>
+        <w:lastRenderedPageBreak/>
+        <w:t xml:space="preserve">Imnutable.js </w:t>
+      </w:r>
+      <w:r>
+        <w:sym w:font="Wingdings" w:char="F0E0"/>
+      </w:r>
+      <w:r>
+        <w:t xml:space="preserve"> cuando la aplicación crece mucho.</w:t>
+      </w:r>
+    </w:p>
+    <w:p/>
+    <w:p>
+      <w:pPr>
+        <w:rPr>
+          <w:b/>
+          <w:u w:val="single"/>
+        </w:rPr>
+      </w:pPr>
+      <w:r>
+        <w:rPr>
+          <w:b/>
+          <w:u w:val="single"/>
+        </w:rPr>
+        <w:t>FLUJO UNIDIRECCIONAL</w:t>
+      </w:r>
+    </w:p>
+    <w:p>
+      <w:r>
+        <w:rPr>
+          <w:noProof/>
+          <w:lang w:eastAsia="es-AR"/>
+        </w:rPr>
+        <w:drawing>
+          <wp:inline distT="0" distB="0" distL="0" distR="0" wp14:anchorId="4D730EED" wp14:editId="027D0D96">
+            <wp:extent cx="5282016" cy="2533650"/>
+            <wp:effectExtent l="0" t="0" r="0" b="0"/>
+            <wp:docPr id="1" name="Imagen 1"/>
+            <wp:cNvGraphicFramePr>
+              <a:graphicFrameLocks xmlns:a="http://schemas.openxmlformats.org/drawingml/2006/main" noChangeAspect="1"/>
+            </wp:cNvGraphicFramePr>
+            <a:graphic xmlns:a="http://schemas.openxmlformats.org/drawingml/2006/main">
+              <a:graphicData uri="http://schemas.openxmlformats.org/drawingml/2006/picture">
+                <pic:pic xmlns:pic="http://schemas.openxmlformats.org/drawingml/2006/picture">
+                  <pic:nvPicPr>
+                    <pic:cNvPr id="1" name=""/>
+                    <pic:cNvPicPr/>
+                  </pic:nvPicPr>
+                  <pic:blipFill rotWithShape="1">
+                    <a:blip r:embed="rId11"/>
+                    <a:srcRect l="3352" t="21634" r="53257" b="41367"/>
+                    <a:stretch/>
+                  </pic:blipFill>
+                  <pic:spPr bwMode="auto">
+                    <a:xfrm>
+                      <a:off x="0" y="0"/>
+                      <a:ext cx="5287309" cy="2536189"/>
+                    </a:xfrm>
+                    <a:prstGeom prst="rect">
+                      <a:avLst/>
+                    </a:prstGeom>
+                    <a:ln>
+                      <a:noFill/>
+                    </a:ln>
+                    <a:extLst>
+                      <a:ext uri="{53640926-AAD7-44D8-BBD7-CCE9431645EC}">
+                        <a14:shadowObscured xmlns:a14="http://schemas.microsoft.com/office/drawing/2010/main"/>
+                      </a:ext>
+                    </a:extLst>
+                  </pic:spPr>
+                </pic:pic>
+              </a:graphicData>
+            </a:graphic>
+          </wp:inline>
+        </w:drawing>
+      </w:r>
+    </w:p>
+    <w:p>
       <w:bookmarkStart w:id="0" w:name="_GoBack"/>
       <w:bookmarkEnd w:id="0"/>
-      <w:r>
-        <w:t>. Recorre propiedades de un objeto</w:t>
-      </w:r>
-    </w:p>
-    <w:p>
-      <w:r>
-        <w:t xml:space="preserve">  </w:t>
-      </w:r>
-      <w:r>
-        <w:tab/>
-        <w:t xml:space="preserve">      </w:t>
-      </w:r>
-      <w:proofErr w:type="spellStart"/>
-      <w:r>
-        <w:t>Npm</w:t>
-      </w:r>
-      <w:proofErr w:type="spellEnd"/>
-      <w:r>
-        <w:t xml:space="preserve"> i –</w:t>
-      </w:r>
-      <w:proofErr w:type="spellStart"/>
-      <w:r>
-        <w:t>save</w:t>
-      </w:r>
-      <w:proofErr w:type="spellEnd"/>
-      <w:r>
-        <w:t xml:space="preserve"> </w:t>
-      </w:r>
-      <w:proofErr w:type="spellStart"/>
-      <w:proofErr w:type="gramStart"/>
-      <w:r>
-        <w:t>loddash.topairs</w:t>
-      </w:r>
-      <w:proofErr w:type="spellEnd"/>
-      <w:proofErr w:type="gramEnd"/>
-    </w:p>
-    <w:p/>
+    </w:p>
     <w:sectPr>
       <w:pgSz w:w="11906" w:h="16838"/>
       <w:pgMar w:top="1417" w:right="1701" w:bottom="1417" w:left="1701" w:header="708" w:footer="708" w:gutter="0"/>
@@ -7239,7 +7315,7 @@
 </file>
 
 <file path=customXml/itemProps1.xml><?xml version="1.0" encoding="utf-8"?>
-<ds:datastoreItem xmlns:ds="http://schemas.openxmlformats.org/officeDocument/2006/customXml" ds:itemID="{F615928B-A0EF-491F-8EBE-2038255C9DEA}">
+<ds:datastoreItem xmlns:ds="http://schemas.openxmlformats.org/officeDocument/2006/customXml" ds:itemID="{E85FD966-253F-436D-B63C-E0A85934EB57}">
   <ds:schemaRefs>
     <ds:schemaRef ds:uri="http://schemas.openxmlformats.org/officeDocument/2006/bibliography"/>
   </ds:schemaRefs>

</xml_diff>